<commit_message>
Update Module 1 -  Explore relational data in Azure - Explore fundamental relational data concepts.docx
</commit_message>
<xml_diff>
--- a/DP-900 Exam/Microsoft_Learn/Learning Path 2 - Microsoft Azure Data Fundamentals - Explore relational data in Azure/Module 1 -  Explore relational data in Azure - Explore fundamental relational data concepts.docx
+++ b/DP-900 Exam/Microsoft_Learn/Learning Path 2 - Microsoft Azure Data Fundamentals - Explore relational data in Azure/Module 1 -  Explore relational data in Azure - Explore fundamental relational data concepts.docx
@@ -2,6 +2,1178 @@
 <file path=word/document.xml><?xml version="1.0" encoding="utf-8"?>
 <w:document xmlns:wpc="http://schemas.microsoft.com/office/word/2010/wordprocessingCanvas" xmlns:cx="http://schemas.microsoft.com/office/drawing/2014/chartex" xmlns:cx1="http://schemas.microsoft.com/office/drawing/2015/9/8/chartex" xmlns:cx2="http://schemas.microsoft.com/office/drawing/2015/10/21/chartex" xmlns:cx3="http://schemas.microsoft.com/office/drawing/2016/5/9/chartex" xmlns:cx4="http://schemas.microsoft.com/office/drawing/2016/5/10/chartex" xmlns:cx5="http://schemas.microsoft.com/office/drawing/2016/5/11/chartex" xmlns:cx6="http://schemas.microsoft.com/office/drawing/2016/5/12/chartex" xmlns:cx7="http://schemas.microsoft.com/office/drawing/2016/5/13/chartex" xmlns:cx8="http://schemas.microsoft.com/office/drawing/2016/5/14/chartex" xmlns:mc="http://schemas.openxmlformats.org/markup-compatibility/2006" xmlns:aink="http://schemas.microsoft.com/office/drawing/2016/ink" xmlns:am3d="http://schemas.microsoft.com/office/drawing/2017/model3d" xmlns:o="urn:schemas-microsoft-com:office:office" xmlns:oel="http://schemas.microsoft.com/office/2019/extlst" xmlns:r="http://schemas.openxmlformats.org/officeDocument/2006/relationships" xmlns:m="http://schemas.openxmlformats.org/officeDocument/2006/math" xmlns:v="urn:schemas-microsoft-com:vml" xmlns:wp14="http://schemas.microsoft.com/office/word/2010/wordprocessingDrawing" xmlns:wp="http://schemas.openxmlformats.org/drawingml/2006/wordprocessingDrawing" xmlns:w10="urn:schemas-microsoft-com:office:word" xmlns:w="http://schemas.openxmlformats.org/wordprocessingml/2006/main" xmlns:w14="http://schemas.microsoft.com/office/word/2010/wordml" xmlns:w15="http://schemas.microsoft.com/office/word/2012/wordml" xmlns:w16cex="http://schemas.microsoft.com/office/word/2018/wordml/cex" xmlns:w16cid="http://schemas.microsoft.com/office/word/2016/wordml/cid" xmlns:w16="http://schemas.microsoft.com/office/word/2018/wordml" xmlns:w16sdtdh="http://schemas.microsoft.com/office/word/2020/wordml/sdtdatahash" xmlns:w16se="http://schemas.microsoft.com/office/word/2015/wordml/symex" xmlns:wpg="http://schemas.microsoft.com/office/word/2010/wordprocessingGroup" xmlns:wpi="http://schemas.microsoft.com/office/word/2010/wordprocessingInk" xmlns:wne="http://schemas.microsoft.com/office/word/2006/wordml" xmlns:wps="http://schemas.microsoft.com/office/word/2010/wordprocessingShape" mc:Ignorable="w14 w15 w16se w16cid w16 w16cex w16sdtdh wp14">
   <w:body>
+    <w:p>
+      <w:pPr>
+        <w:shd w:val="clear" w:color="auto" w:fill="FFFFFF"/>
+        <w:spacing w:after="0" w:line="240" w:lineRule="auto"/>
+        <w:outlineLvl w:val="0"/>
+        <w:rPr>
+          <w:rFonts w:ascii="Segoe UI" w:eastAsia="Times New Roman" w:hAnsi="Segoe UI" w:cs="Segoe UI"/>
+          <w:b/>
+          <w:bCs/>
+          <w:color w:val="161616"/>
+          <w:kern w:val="36"/>
+          <w:sz w:val="48"/>
+          <w:szCs w:val="48"/>
+          <w14:ligatures w14:val="none"/>
+        </w:rPr>
+      </w:pPr>
+      <w:r>
+        <w:rPr>
+          <w:rFonts w:ascii="Segoe UI" w:eastAsia="Times New Roman" w:hAnsi="Segoe UI" w:cs="Segoe UI"/>
+          <w:b/>
+          <w:bCs/>
+          <w:color w:val="161616"/>
+          <w:kern w:val="36"/>
+          <w:sz w:val="48"/>
+          <w:szCs w:val="48"/>
+          <w14:ligatures w14:val="none"/>
+        </w:rPr>
+        <w:t>Introduction</w:t>
+      </w:r>
+    </w:p>
+    <w:p>
+      <w:pPr>
+        <w:shd w:val="clear" w:color="auto" w:fill="FFFFFF"/>
+        <w:spacing w:after="0" w:line="240" w:lineRule="auto"/>
+        <w:rPr>
+          <w:rFonts w:ascii="Segoe UI" w:eastAsia="Times New Roman" w:hAnsi="Segoe UI" w:cs="Segoe UI"/>
+          <w:color w:val="161616"/>
+          <w:kern w:val="0"/>
+          <w:sz w:val="24"/>
+          <w:szCs w:val="24"/>
+          <w14:ligatures w14:val="none"/>
+        </w:rPr>
+      </w:pPr>
+      <w:r>
+        <w:rPr>
+          <w:rFonts w:ascii="docons" w:eastAsia="Times New Roman" w:hAnsi="docons" w:cs="Segoe UI"/>
+          <w:color w:val="161616"/>
+          <w:kern w:val="0"/>
+          <w:sz w:val="14"/>
+          <w:szCs w:val="14"/>
+          <w:bdr w:val="none" w:sz="0" w:space="0" w:color="auto" w:frame="1"/>
+          <w14:ligatures w14:val="none"/>
+        </w:rPr>
+        <w:t>Completed</w:t>
+      </w:r>
+      <w:r>
+        <w:rPr>
+          <w:rFonts w:ascii="Segoe UI" w:eastAsia="Times New Roman" w:hAnsi="Segoe UI" w:cs="Segoe UI"/>
+          <w:color w:val="161616"/>
+          <w:kern w:val="0"/>
+          <w:sz w:val="18"/>
+          <w:szCs w:val="18"/>
+          <w14:ligatures w14:val="none"/>
+        </w:rPr>
+        <w:t>100 XP</w:t>
+      </w:r>
+    </w:p>
+    <w:p>
+      <w:pPr>
+        <w:numPr>
+          <w:ilvl w:val="0"/>
+          <w:numId w:val="1"/>
+        </w:numPr>
+        <w:shd w:val="clear" w:color="auto" w:fill="FFFFFF"/>
+        <w:spacing w:after="0" w:line="240" w:lineRule="auto"/>
+        <w:rPr>
+          <w:rFonts w:ascii="Segoe UI" w:eastAsia="Times New Roman" w:hAnsi="Segoe UI" w:cs="Segoe UI"/>
+          <w:kern w:val="0"/>
+          <w:sz w:val="24"/>
+          <w:szCs w:val="24"/>
+          <w14:ligatures w14:val="none"/>
+        </w:rPr>
+      </w:pPr>
+      <w:r>
+        <w:rPr>
+          <w:rFonts w:ascii="Segoe UI" w:eastAsia="Times New Roman" w:hAnsi="Segoe UI" w:cs="Segoe UI"/>
+          <w:kern w:val="0"/>
+          <w:sz w:val="24"/>
+          <w:szCs w:val="24"/>
+          <w14:ligatures w14:val="none"/>
+        </w:rPr>
+        <w:t>2 minutes</w:t>
+      </w:r>
+    </w:p>
+    <w:p>
+      <w:pPr>
+        <w:shd w:val="clear" w:color="auto" w:fill="FFFFFF"/>
+        <w:spacing w:before="100" w:beforeAutospacing="1" w:after="100" w:afterAutospacing="1" w:line="240" w:lineRule="auto"/>
+        <w:rPr>
+          <w:rFonts w:ascii="Segoe UI" w:eastAsia="Times New Roman" w:hAnsi="Segoe UI" w:cs="Segoe UI"/>
+          <w:color w:val="161616"/>
+          <w:kern w:val="0"/>
+          <w:sz w:val="24"/>
+          <w:szCs w:val="24"/>
+          <w14:ligatures w14:val="none"/>
+        </w:rPr>
+      </w:pPr>
+      <w:r>
+        <w:rPr>
+          <w:rFonts w:ascii="Segoe UI" w:eastAsia="Times New Roman" w:hAnsi="Segoe UI" w:cs="Segoe UI"/>
+          <w:color w:val="161616"/>
+          <w:kern w:val="0"/>
+          <w:sz w:val="24"/>
+          <w:szCs w:val="24"/>
+          <w14:ligatures w14:val="none"/>
+        </w:rPr>
+        <w:t xml:space="preserve">In the early years of computing systems, every application stored data in its own unique structure. When developers wanted to build applications to use that data, they had to know a lot about the </w:t>
+      </w:r>
+      <w:proofErr w:type="gramStart"/>
+      <w:r>
+        <w:rPr>
+          <w:rFonts w:ascii="Segoe UI" w:eastAsia="Times New Roman" w:hAnsi="Segoe UI" w:cs="Segoe UI"/>
+          <w:color w:val="161616"/>
+          <w:kern w:val="0"/>
+          <w:sz w:val="24"/>
+          <w:szCs w:val="24"/>
+          <w14:ligatures w14:val="none"/>
+        </w:rPr>
+        <w:t>particular data</w:t>
+      </w:r>
+      <w:proofErr w:type="gramEnd"/>
+      <w:r>
+        <w:rPr>
+          <w:rFonts w:ascii="Segoe UI" w:eastAsia="Times New Roman" w:hAnsi="Segoe UI" w:cs="Segoe UI"/>
+          <w:color w:val="161616"/>
+          <w:kern w:val="0"/>
+          <w:sz w:val="24"/>
+          <w:szCs w:val="24"/>
+          <w14:ligatures w14:val="none"/>
+        </w:rPr>
+        <w:t xml:space="preserve"> structure to find the data they needed. These data structures were inefficient, hard to maintain, and hard to optimize for good application performance. The </w:t>
+      </w:r>
+      <w:r>
+        <w:rPr>
+          <w:rFonts w:ascii="Segoe UI" w:eastAsia="Times New Roman" w:hAnsi="Segoe UI" w:cs="Segoe UI"/>
+          <w:i/>
+          <w:iCs/>
+          <w:color w:val="161616"/>
+          <w:kern w:val="0"/>
+          <w:sz w:val="24"/>
+          <w:szCs w:val="24"/>
+          <w14:ligatures w14:val="none"/>
+        </w:rPr>
+        <w:t>relational</w:t>
+      </w:r>
+      <w:r>
+        <w:rPr>
+          <w:rFonts w:ascii="Segoe UI" w:eastAsia="Times New Roman" w:hAnsi="Segoe UI" w:cs="Segoe UI"/>
+          <w:color w:val="161616"/>
+          <w:kern w:val="0"/>
+          <w:sz w:val="24"/>
+          <w:szCs w:val="24"/>
+          <w14:ligatures w14:val="none"/>
+        </w:rPr>
+        <w:t> database model was designed to solve the problem of multiple arbitrary data structures. The relational model provides a standard way of representing and querying data that can be used by any application. One of the key advantages of the relational database model is its use of </w:t>
+      </w:r>
+      <w:r>
+        <w:rPr>
+          <w:rFonts w:ascii="Segoe UI" w:eastAsia="Times New Roman" w:hAnsi="Segoe UI" w:cs="Segoe UI"/>
+          <w:i/>
+          <w:iCs/>
+          <w:color w:val="161616"/>
+          <w:kern w:val="0"/>
+          <w:sz w:val="24"/>
+          <w:szCs w:val="24"/>
+          <w14:ligatures w14:val="none"/>
+        </w:rPr>
+        <w:t>tables</w:t>
+      </w:r>
+      <w:r>
+        <w:rPr>
+          <w:rFonts w:ascii="Segoe UI" w:eastAsia="Times New Roman" w:hAnsi="Segoe UI" w:cs="Segoe UI"/>
+          <w:color w:val="161616"/>
+          <w:kern w:val="0"/>
+          <w:sz w:val="24"/>
+          <w:szCs w:val="24"/>
+          <w14:ligatures w14:val="none"/>
+        </w:rPr>
+        <w:t>, which are an intuitive, efficient, and flexible way to store and access structured information.</w:t>
+      </w:r>
+    </w:p>
+    <w:p>
+      <w:pPr>
+        <w:shd w:val="clear" w:color="auto" w:fill="FFFFFF"/>
+        <w:spacing w:before="100" w:beforeAutospacing="1" w:after="100" w:afterAutospacing="1" w:line="240" w:lineRule="auto"/>
+        <w:rPr>
+          <w:rFonts w:ascii="Segoe UI" w:eastAsia="Times New Roman" w:hAnsi="Segoe UI" w:cs="Segoe UI"/>
+          <w:color w:val="161616"/>
+          <w:kern w:val="0"/>
+          <w:sz w:val="24"/>
+          <w:szCs w:val="24"/>
+          <w14:ligatures w14:val="none"/>
+        </w:rPr>
+      </w:pPr>
+      <w:r>
+        <w:rPr>
+          <w:rFonts w:ascii="Segoe UI" w:eastAsia="Times New Roman" w:hAnsi="Segoe UI" w:cs="Segoe UI"/>
+          <w:color w:val="161616"/>
+          <w:kern w:val="0"/>
+          <w:sz w:val="24"/>
+          <w:szCs w:val="24"/>
+          <w14:ligatures w14:val="none"/>
+        </w:rPr>
+        <w:t>The simple yet powerful relational model is used by organizations of all types and sizes for a broad variety of information management needs. Relational databases are used to track inventories, process ecommerce transactions, manage huge amounts of mission-critical customer information, and much more. A relational database is useful for storing any information containing related data elements that must be organized in a rules-based, consistent structure.</w:t>
+      </w:r>
+    </w:p>
+    <w:p>
+      <w:pPr>
+        <w:shd w:val="clear" w:color="auto" w:fill="FFFFFF"/>
+        <w:spacing w:before="100" w:beforeAutospacing="1" w:after="100" w:afterAutospacing="1" w:line="240" w:lineRule="auto"/>
+        <w:rPr>
+          <w:rFonts w:ascii="Segoe UI" w:eastAsia="Times New Roman" w:hAnsi="Segoe UI" w:cs="Segoe UI"/>
+          <w:color w:val="161616"/>
+          <w:kern w:val="0"/>
+          <w:sz w:val="24"/>
+          <w:szCs w:val="24"/>
+          <w14:ligatures w14:val="none"/>
+        </w:rPr>
+      </w:pPr>
+      <w:r>
+        <w:rPr>
+          <w:rFonts w:ascii="Segoe UI" w:eastAsia="Times New Roman" w:hAnsi="Segoe UI" w:cs="Segoe UI"/>
+          <w:color w:val="161616"/>
+          <w:kern w:val="0"/>
+          <w:sz w:val="24"/>
+          <w:szCs w:val="24"/>
+          <w14:ligatures w14:val="none"/>
+        </w:rPr>
+        <w:t>In this module, you'll learn about the key characteristics of relational databases, and explore relational data structures.</w:t>
+      </w:r>
+    </w:p>
+    <w:p>
+      <w:pPr>
+        <w:shd w:val="clear" w:color="auto" w:fill="FFFFFF"/>
+        <w:spacing w:before="480" w:after="180" w:line="240" w:lineRule="auto"/>
+        <w:outlineLvl w:val="1"/>
+        <w:rPr>
+          <w:rFonts w:ascii="Segoe UI" w:eastAsia="Times New Roman" w:hAnsi="Segoe UI" w:cs="Segoe UI"/>
+          <w:b/>
+          <w:bCs/>
+          <w:color w:val="161616"/>
+          <w:kern w:val="0"/>
+          <w:sz w:val="36"/>
+          <w:szCs w:val="36"/>
+          <w14:ligatures w14:val="none"/>
+        </w:rPr>
+      </w:pPr>
+      <w:r>
+        <w:rPr>
+          <w:rFonts w:ascii="Segoe UI" w:eastAsia="Times New Roman" w:hAnsi="Segoe UI" w:cs="Segoe UI"/>
+          <w:b/>
+          <w:bCs/>
+          <w:color w:val="161616"/>
+          <w:kern w:val="0"/>
+          <w:sz w:val="36"/>
+          <w:szCs w:val="36"/>
+          <w14:ligatures w14:val="none"/>
+        </w:rPr>
+        <w:t>Learning objectives</w:t>
+      </w:r>
+    </w:p>
+    <w:p>
+      <w:pPr>
+        <w:shd w:val="clear" w:color="auto" w:fill="FFFFFF"/>
+        <w:spacing w:before="100" w:beforeAutospacing="1" w:after="100" w:afterAutospacing="1" w:line="240" w:lineRule="auto"/>
+        <w:rPr>
+          <w:rFonts w:ascii="Segoe UI" w:eastAsia="Times New Roman" w:hAnsi="Segoe UI" w:cs="Segoe UI"/>
+          <w:color w:val="161616"/>
+          <w:kern w:val="0"/>
+          <w:sz w:val="24"/>
+          <w:szCs w:val="24"/>
+          <w14:ligatures w14:val="none"/>
+        </w:rPr>
+      </w:pPr>
+      <w:r>
+        <w:rPr>
+          <w:rFonts w:ascii="Segoe UI" w:eastAsia="Times New Roman" w:hAnsi="Segoe UI" w:cs="Segoe UI"/>
+          <w:color w:val="161616"/>
+          <w:kern w:val="0"/>
+          <w:sz w:val="24"/>
+          <w:szCs w:val="24"/>
+          <w14:ligatures w14:val="none"/>
+        </w:rPr>
+        <w:t>In this module you will learn how to:</w:t>
+      </w:r>
+    </w:p>
+    <w:p>
+      <w:pPr>
+        <w:numPr>
+          <w:ilvl w:val="0"/>
+          <w:numId w:val="2"/>
+        </w:numPr>
+        <w:shd w:val="clear" w:color="auto" w:fill="FFFFFF"/>
+        <w:spacing w:after="0" w:line="240" w:lineRule="auto"/>
+        <w:ind w:left="1290"/>
+        <w:rPr>
+          <w:rFonts w:ascii="Segoe UI" w:eastAsia="Times New Roman" w:hAnsi="Segoe UI" w:cs="Segoe UI"/>
+          <w:color w:val="161616"/>
+          <w:kern w:val="0"/>
+          <w:sz w:val="24"/>
+          <w:szCs w:val="24"/>
+          <w14:ligatures w14:val="none"/>
+        </w:rPr>
+      </w:pPr>
+      <w:r>
+        <w:rPr>
+          <w:rFonts w:ascii="Segoe UI" w:eastAsia="Times New Roman" w:hAnsi="Segoe UI" w:cs="Segoe UI"/>
+          <w:color w:val="161616"/>
+          <w:kern w:val="0"/>
+          <w:sz w:val="24"/>
+          <w:szCs w:val="24"/>
+          <w14:ligatures w14:val="none"/>
+        </w:rPr>
+        <w:t>Identify characteristics of relational data</w:t>
+      </w:r>
+    </w:p>
+    <w:p>
+      <w:pPr>
+        <w:numPr>
+          <w:ilvl w:val="0"/>
+          <w:numId w:val="2"/>
+        </w:numPr>
+        <w:shd w:val="clear" w:color="auto" w:fill="FFFFFF"/>
+        <w:spacing w:after="0" w:line="240" w:lineRule="auto"/>
+        <w:ind w:left="1290"/>
+        <w:rPr>
+          <w:rFonts w:ascii="Segoe UI" w:eastAsia="Times New Roman" w:hAnsi="Segoe UI" w:cs="Segoe UI"/>
+          <w:color w:val="161616"/>
+          <w:kern w:val="0"/>
+          <w:sz w:val="24"/>
+          <w:szCs w:val="24"/>
+          <w14:ligatures w14:val="none"/>
+        </w:rPr>
+      </w:pPr>
+      <w:r>
+        <w:rPr>
+          <w:rFonts w:ascii="Segoe UI" w:eastAsia="Times New Roman" w:hAnsi="Segoe UI" w:cs="Segoe UI"/>
+          <w:color w:val="161616"/>
+          <w:kern w:val="0"/>
+          <w:sz w:val="24"/>
+          <w:szCs w:val="24"/>
+          <w14:ligatures w14:val="none"/>
+        </w:rPr>
+        <w:t xml:space="preserve">Define </w:t>
+      </w:r>
+      <w:proofErr w:type="gramStart"/>
+      <w:r>
+        <w:rPr>
+          <w:rFonts w:ascii="Segoe UI" w:eastAsia="Times New Roman" w:hAnsi="Segoe UI" w:cs="Segoe UI"/>
+          <w:color w:val="161616"/>
+          <w:kern w:val="0"/>
+          <w:sz w:val="24"/>
+          <w:szCs w:val="24"/>
+          <w14:ligatures w14:val="none"/>
+        </w:rPr>
+        <w:t>normalization</w:t>
+      </w:r>
+      <w:proofErr w:type="gramEnd"/>
+    </w:p>
+    <w:p>
+      <w:pPr>
+        <w:numPr>
+          <w:ilvl w:val="0"/>
+          <w:numId w:val="2"/>
+        </w:numPr>
+        <w:shd w:val="clear" w:color="auto" w:fill="FFFFFF"/>
+        <w:spacing w:after="0" w:line="240" w:lineRule="auto"/>
+        <w:ind w:left="1290"/>
+        <w:rPr>
+          <w:rFonts w:ascii="Segoe UI" w:eastAsia="Times New Roman" w:hAnsi="Segoe UI" w:cs="Segoe UI"/>
+          <w:color w:val="161616"/>
+          <w:kern w:val="0"/>
+          <w:sz w:val="24"/>
+          <w:szCs w:val="24"/>
+          <w14:ligatures w14:val="none"/>
+        </w:rPr>
+      </w:pPr>
+      <w:r>
+        <w:rPr>
+          <w:rFonts w:ascii="Segoe UI" w:eastAsia="Times New Roman" w:hAnsi="Segoe UI" w:cs="Segoe UI"/>
+          <w:color w:val="161616"/>
+          <w:kern w:val="0"/>
+          <w:sz w:val="24"/>
+          <w:szCs w:val="24"/>
+          <w14:ligatures w14:val="none"/>
+        </w:rPr>
+        <w:t>Identify types of SQL statement</w:t>
+      </w:r>
+    </w:p>
+    <w:p>
+      <w:pPr>
+        <w:numPr>
+          <w:ilvl w:val="0"/>
+          <w:numId w:val="2"/>
+        </w:numPr>
+        <w:shd w:val="clear" w:color="auto" w:fill="FFFFFF"/>
+        <w:spacing w:after="0" w:line="240" w:lineRule="auto"/>
+        <w:ind w:left="1290"/>
+        <w:rPr>
+          <w:rFonts w:ascii="Segoe UI" w:eastAsia="Times New Roman" w:hAnsi="Segoe UI" w:cs="Segoe UI"/>
+          <w:color w:val="161616"/>
+          <w:kern w:val="0"/>
+          <w:sz w:val="24"/>
+          <w:szCs w:val="24"/>
+          <w14:ligatures w14:val="none"/>
+        </w:rPr>
+      </w:pPr>
+      <w:r>
+        <w:rPr>
+          <w:rFonts w:ascii="Segoe UI" w:eastAsia="Times New Roman" w:hAnsi="Segoe UI" w:cs="Segoe UI"/>
+          <w:color w:val="161616"/>
+          <w:kern w:val="0"/>
+          <w:sz w:val="24"/>
+          <w:szCs w:val="24"/>
+          <w14:ligatures w14:val="none"/>
+        </w:rPr>
+        <w:t xml:space="preserve">Identify common relational database </w:t>
+      </w:r>
+      <w:proofErr w:type="gramStart"/>
+      <w:r>
+        <w:rPr>
+          <w:rFonts w:ascii="Segoe UI" w:eastAsia="Times New Roman" w:hAnsi="Segoe UI" w:cs="Segoe UI"/>
+          <w:color w:val="161616"/>
+          <w:kern w:val="0"/>
+          <w:sz w:val="24"/>
+          <w:szCs w:val="24"/>
+          <w14:ligatures w14:val="none"/>
+        </w:rPr>
+        <w:t>objects</w:t>
+      </w:r>
+      <w:proofErr w:type="gramEnd"/>
+    </w:p>
+    <w:p>
+      <w:pPr>
+        <w:shd w:val="clear" w:color="auto" w:fill="FFFFFF"/>
+        <w:spacing w:after="0" w:line="240" w:lineRule="auto"/>
+        <w:rPr>
+          <w:rFonts w:ascii="Segoe UI" w:eastAsia="Times New Roman" w:hAnsi="Segoe UI" w:cs="Segoe UI"/>
+          <w:color w:val="161616"/>
+          <w:kern w:val="0"/>
+          <w:sz w:val="24"/>
+          <w:szCs w:val="24"/>
+          <w14:ligatures w14:val="none"/>
+        </w:rPr>
+      </w:pPr>
+      <w:r>
+        <w:rPr>
+          <w:rFonts w:ascii="Segoe UI" w:eastAsia="Times New Roman" w:hAnsi="Segoe UI" w:cs="Segoe UI"/>
+          <w:color w:val="161616"/>
+          <w:kern w:val="0"/>
+          <w:sz w:val="24"/>
+          <w:szCs w:val="24"/>
+          <w14:ligatures w14:val="none"/>
+        </w:rPr>
+        <w:pict w14:anchorId="42564417">
+          <v:rect id="_x0000_i1025" style="width:0;height:0" o:hralign="center" o:hrstd="t" o:hr="t" fillcolor="#a0a0a0" stroked="f"/>
+        </w:pict>
+      </w:r>
+    </w:p>
+    <w:p>
+      <w:pPr>
+        <w:shd w:val="clear" w:color="auto" w:fill="FFFFFF"/>
+        <w:spacing w:before="100" w:beforeAutospacing="1" w:after="100" w:afterAutospacing="1" w:line="240" w:lineRule="auto"/>
+        <w:outlineLvl w:val="1"/>
+        <w:rPr>
+          <w:rFonts w:ascii="Segoe UI" w:eastAsia="Times New Roman" w:hAnsi="Segoe UI" w:cs="Segoe UI"/>
+          <w:b/>
+          <w:bCs/>
+          <w:color w:val="161616"/>
+          <w:kern w:val="0"/>
+          <w:sz w:val="36"/>
+          <w:szCs w:val="36"/>
+          <w14:ligatures w14:val="none"/>
+        </w:rPr>
+      </w:pPr>
+      <w:r>
+        <w:rPr>
+          <w:rFonts w:ascii="Segoe UI" w:eastAsia="Times New Roman" w:hAnsi="Segoe UI" w:cs="Segoe UI"/>
+          <w:b/>
+          <w:bCs/>
+          <w:color w:val="161616"/>
+          <w:kern w:val="0"/>
+          <w:sz w:val="36"/>
+          <w:szCs w:val="36"/>
+          <w14:ligatures w14:val="none"/>
+        </w:rPr>
+        <w:t xml:space="preserve">Next unit: Understand relational </w:t>
+      </w:r>
+      <w:proofErr w:type="gramStart"/>
+      <w:r>
+        <w:rPr>
+          <w:rFonts w:ascii="Segoe UI" w:eastAsia="Times New Roman" w:hAnsi="Segoe UI" w:cs="Segoe UI"/>
+          <w:b/>
+          <w:bCs/>
+          <w:color w:val="161616"/>
+          <w:kern w:val="0"/>
+          <w:sz w:val="36"/>
+          <w:szCs w:val="36"/>
+          <w14:ligatures w14:val="none"/>
+        </w:rPr>
+        <w:t>data</w:t>
+      </w:r>
+      <w:proofErr w:type="gramEnd"/>
+    </w:p>
+    <w:p>
+      <w:pPr>
+        <w:shd w:val="clear" w:color="auto" w:fill="FFFFFF"/>
+        <w:spacing w:after="0" w:line="240" w:lineRule="auto"/>
+        <w:outlineLvl w:val="0"/>
+        <w:rPr>
+          <w:rFonts w:ascii="Segoe UI" w:eastAsia="Times New Roman" w:hAnsi="Segoe UI" w:cs="Segoe UI"/>
+          <w:b/>
+          <w:bCs/>
+          <w:color w:val="161616"/>
+          <w:kern w:val="36"/>
+          <w:sz w:val="48"/>
+          <w:szCs w:val="48"/>
+          <w14:ligatures w14:val="none"/>
+        </w:rPr>
+      </w:pPr>
+      <w:r>
+        <w:rPr>
+          <w:rFonts w:ascii="Segoe UI" w:eastAsia="Times New Roman" w:hAnsi="Segoe UI" w:cs="Segoe UI"/>
+          <w:b/>
+          <w:bCs/>
+          <w:color w:val="161616"/>
+          <w:kern w:val="36"/>
+          <w:sz w:val="48"/>
+          <w:szCs w:val="48"/>
+          <w14:ligatures w14:val="none"/>
+        </w:rPr>
+        <w:t xml:space="preserve">Understand relational </w:t>
+      </w:r>
+      <w:proofErr w:type="gramStart"/>
+      <w:r>
+        <w:rPr>
+          <w:rFonts w:ascii="Segoe UI" w:eastAsia="Times New Roman" w:hAnsi="Segoe UI" w:cs="Segoe UI"/>
+          <w:b/>
+          <w:bCs/>
+          <w:color w:val="161616"/>
+          <w:kern w:val="36"/>
+          <w:sz w:val="48"/>
+          <w:szCs w:val="48"/>
+          <w14:ligatures w14:val="none"/>
+        </w:rPr>
+        <w:t>data</w:t>
+      </w:r>
+      <w:proofErr w:type="gramEnd"/>
+    </w:p>
+    <w:p>
+      <w:pPr>
+        <w:shd w:val="clear" w:color="auto" w:fill="FFFFFF"/>
+        <w:spacing w:after="0" w:line="240" w:lineRule="auto"/>
+        <w:rPr>
+          <w:rFonts w:ascii="Segoe UI" w:eastAsia="Times New Roman" w:hAnsi="Segoe UI" w:cs="Segoe UI"/>
+          <w:color w:val="161616"/>
+          <w:kern w:val="0"/>
+          <w:sz w:val="24"/>
+          <w:szCs w:val="24"/>
+          <w14:ligatures w14:val="none"/>
+        </w:rPr>
+      </w:pPr>
+      <w:r>
+        <w:rPr>
+          <w:rFonts w:ascii="docons" w:eastAsia="Times New Roman" w:hAnsi="docons" w:cs="Segoe UI"/>
+          <w:color w:val="161616"/>
+          <w:kern w:val="0"/>
+          <w:sz w:val="14"/>
+          <w:szCs w:val="14"/>
+          <w:bdr w:val="none" w:sz="0" w:space="0" w:color="auto" w:frame="1"/>
+          <w14:ligatures w14:val="none"/>
+        </w:rPr>
+        <w:t>Completed</w:t>
+      </w:r>
+      <w:r>
+        <w:rPr>
+          <w:rFonts w:ascii="Segoe UI" w:eastAsia="Times New Roman" w:hAnsi="Segoe UI" w:cs="Segoe UI"/>
+          <w:color w:val="161616"/>
+          <w:kern w:val="0"/>
+          <w:sz w:val="18"/>
+          <w:szCs w:val="18"/>
+          <w14:ligatures w14:val="none"/>
+        </w:rPr>
+        <w:t>100 XP</w:t>
+      </w:r>
+    </w:p>
+    <w:p>
+      <w:pPr>
+        <w:numPr>
+          <w:ilvl w:val="0"/>
+          <w:numId w:val="3"/>
+        </w:numPr>
+        <w:shd w:val="clear" w:color="auto" w:fill="FFFFFF"/>
+        <w:spacing w:after="0" w:line="240" w:lineRule="auto"/>
+        <w:rPr>
+          <w:rFonts w:ascii="Segoe UI" w:eastAsia="Times New Roman" w:hAnsi="Segoe UI" w:cs="Segoe UI"/>
+          <w:kern w:val="0"/>
+          <w:sz w:val="24"/>
+          <w:szCs w:val="24"/>
+          <w14:ligatures w14:val="none"/>
+        </w:rPr>
+      </w:pPr>
+      <w:r>
+        <w:rPr>
+          <w:rFonts w:ascii="Segoe UI" w:eastAsia="Times New Roman" w:hAnsi="Segoe UI" w:cs="Segoe UI"/>
+          <w:kern w:val="0"/>
+          <w:sz w:val="24"/>
+          <w:szCs w:val="24"/>
+          <w14:ligatures w14:val="none"/>
+        </w:rPr>
+        <w:lastRenderedPageBreak/>
+        <w:t>6 minutes</w:t>
+      </w:r>
+    </w:p>
+    <w:p>
+      <w:pPr>
+        <w:shd w:val="clear" w:color="auto" w:fill="FFFFFF"/>
+        <w:spacing w:before="100" w:beforeAutospacing="1" w:after="100" w:afterAutospacing="1" w:line="240" w:lineRule="auto"/>
+        <w:rPr>
+          <w:rFonts w:ascii="Segoe UI" w:eastAsia="Times New Roman" w:hAnsi="Segoe UI" w:cs="Segoe UI"/>
+          <w:color w:val="161616"/>
+          <w:kern w:val="0"/>
+          <w:sz w:val="24"/>
+          <w:szCs w:val="24"/>
+          <w14:ligatures w14:val="none"/>
+        </w:rPr>
+      </w:pPr>
+      <w:r>
+        <w:rPr>
+          <w:rFonts w:ascii="Segoe UI" w:eastAsia="Times New Roman" w:hAnsi="Segoe UI" w:cs="Segoe UI"/>
+          <w:color w:val="161616"/>
+          <w:kern w:val="0"/>
+          <w:sz w:val="24"/>
+          <w:szCs w:val="24"/>
+          <w14:ligatures w14:val="none"/>
+        </w:rPr>
+        <w:t>In a relational database, you model collections of entities from the real world as </w:t>
+      </w:r>
+      <w:r>
+        <w:rPr>
+          <w:rFonts w:ascii="Segoe UI" w:eastAsia="Times New Roman" w:hAnsi="Segoe UI" w:cs="Segoe UI"/>
+          <w:i/>
+          <w:iCs/>
+          <w:color w:val="161616"/>
+          <w:kern w:val="0"/>
+          <w:sz w:val="24"/>
+          <w:szCs w:val="24"/>
+          <w14:ligatures w14:val="none"/>
+        </w:rPr>
+        <w:t>tables</w:t>
+      </w:r>
+      <w:r>
+        <w:rPr>
+          <w:rFonts w:ascii="Segoe UI" w:eastAsia="Times New Roman" w:hAnsi="Segoe UI" w:cs="Segoe UI"/>
+          <w:color w:val="161616"/>
+          <w:kern w:val="0"/>
+          <w:sz w:val="24"/>
+          <w:szCs w:val="24"/>
+          <w14:ligatures w14:val="none"/>
+        </w:rPr>
+        <w:t xml:space="preserve">. An entity can be anything for which you want to record </w:t>
+      </w:r>
+      <w:proofErr w:type="gramStart"/>
+      <w:r>
+        <w:rPr>
+          <w:rFonts w:ascii="Segoe UI" w:eastAsia="Times New Roman" w:hAnsi="Segoe UI" w:cs="Segoe UI"/>
+          <w:color w:val="161616"/>
+          <w:kern w:val="0"/>
+          <w:sz w:val="24"/>
+          <w:szCs w:val="24"/>
+          <w14:ligatures w14:val="none"/>
+        </w:rPr>
+        <w:t>information;</w:t>
+      </w:r>
+      <w:proofErr w:type="gramEnd"/>
+      <w:r>
+        <w:rPr>
+          <w:rFonts w:ascii="Segoe UI" w:eastAsia="Times New Roman" w:hAnsi="Segoe UI" w:cs="Segoe UI"/>
+          <w:color w:val="161616"/>
+          <w:kern w:val="0"/>
+          <w:sz w:val="24"/>
+          <w:szCs w:val="24"/>
+          <w14:ligatures w14:val="none"/>
+        </w:rPr>
+        <w:t xml:space="preserve"> typically important objects and events. For example, in a retail system example, you might create tables for customers, products, orders, and line items within an order. A table contains rows, and each row represents a single instance of an entity. In the retail scenario, each row in the customer table contains the data for a single customer, each row in the product table defines a single product, each row in the order table represents an order made by a customer, and each row in the </w:t>
+      </w:r>
+      <w:proofErr w:type="gramStart"/>
+      <w:r>
+        <w:rPr>
+          <w:rFonts w:ascii="Segoe UI" w:eastAsia="Times New Roman" w:hAnsi="Segoe UI" w:cs="Segoe UI"/>
+          <w:color w:val="161616"/>
+          <w:kern w:val="0"/>
+          <w:sz w:val="24"/>
+          <w:szCs w:val="24"/>
+          <w14:ligatures w14:val="none"/>
+        </w:rPr>
+        <w:t>line item</w:t>
+      </w:r>
+      <w:proofErr w:type="gramEnd"/>
+      <w:r>
+        <w:rPr>
+          <w:rFonts w:ascii="Segoe UI" w:eastAsia="Times New Roman" w:hAnsi="Segoe UI" w:cs="Segoe UI"/>
+          <w:color w:val="161616"/>
+          <w:kern w:val="0"/>
+          <w:sz w:val="24"/>
+          <w:szCs w:val="24"/>
+          <w14:ligatures w14:val="none"/>
+        </w:rPr>
+        <w:t xml:space="preserve"> table represents a product that was included in an order.</w:t>
+      </w:r>
+    </w:p>
+    <w:p>
+      <w:pPr>
+        <w:shd w:val="clear" w:color="auto" w:fill="FFFFFF"/>
+        <w:spacing w:before="100" w:beforeAutospacing="1" w:after="100" w:afterAutospacing="1" w:line="240" w:lineRule="auto"/>
+        <w:rPr>
+          <w:rFonts w:ascii="Segoe UI" w:eastAsia="Times New Roman" w:hAnsi="Segoe UI" w:cs="Segoe UI"/>
+          <w:color w:val="161616"/>
+          <w:kern w:val="0"/>
+          <w:sz w:val="24"/>
+          <w:szCs w:val="24"/>
+          <w14:ligatures w14:val="none"/>
+        </w:rPr>
+      </w:pPr>
+      <w:r>
+        <w:rPr>
+          <w:rFonts w:ascii="Segoe UI" w:eastAsia="Times New Roman" w:hAnsi="Segoe UI" w:cs="Segoe UI"/>
+          <w:noProof/>
+          <w:color w:val="161616"/>
+          <w:kern w:val="0"/>
+          <w:sz w:val="24"/>
+          <w:szCs w:val="24"/>
+          <w14:ligatures w14:val="none"/>
+        </w:rPr>
+        <w:drawing>
+          <wp:inline distT="0" distB="0" distL="0" distR="0" wp14:anchorId="272CD912" wp14:editId="650E9AC8">
+            <wp:extent cx="5943600" cy="3989705"/>
+            <wp:effectExtent l="0" t="0" r="0" b="0"/>
+            <wp:docPr id="1972770443" name="Picture 1" descr="Example of a relational model, showing tables for customers, products, orders, and line items"/>
+            <wp:cNvGraphicFramePr>
+              <a:graphicFrameLocks xmlns:a="http://schemas.openxmlformats.org/drawingml/2006/main" noChangeAspect="1"/>
+            </wp:cNvGraphicFramePr>
+            <a:graphic xmlns:a="http://schemas.openxmlformats.org/drawingml/2006/main">
+              <a:graphicData uri="http://schemas.openxmlformats.org/drawingml/2006/picture">
+                <pic:pic xmlns:pic="http://schemas.openxmlformats.org/drawingml/2006/picture">
+                  <pic:nvPicPr>
+                    <pic:cNvPr id="0" name="Picture 3" descr="Example of a relational model, showing tables for customers, products, orders, and line items"/>
+                    <pic:cNvPicPr>
+                      <a:picLocks noChangeAspect="1" noChangeArrowheads="1"/>
+                    </pic:cNvPicPr>
+                  </pic:nvPicPr>
+                  <pic:blipFill>
+                    <a:blip r:embed="rId5">
+                      <a:extLst>
+                        <a:ext uri="{28A0092B-C50C-407E-A947-70E740481C1C}">
+                          <a14:useLocalDpi xmlns:a14="http://schemas.microsoft.com/office/drawing/2010/main" val="0"/>
+                        </a:ext>
+                      </a:extLst>
+                    </a:blip>
+                    <a:srcRect/>
+                    <a:stretch>
+                      <a:fillRect/>
+                    </a:stretch>
+                  </pic:blipFill>
+                  <pic:spPr bwMode="auto">
+                    <a:xfrm>
+                      <a:off x="0" y="0"/>
+                      <a:ext cx="5943600" cy="3989705"/>
+                    </a:xfrm>
+                    <a:prstGeom prst="rect">
+                      <a:avLst/>
+                    </a:prstGeom>
+                    <a:noFill/>
+                    <a:ln>
+                      <a:noFill/>
+                    </a:ln>
+                  </pic:spPr>
+                </pic:pic>
+              </a:graphicData>
+            </a:graphic>
+          </wp:inline>
+        </w:drawing>
+      </w:r>
+    </w:p>
+    <w:p>
+      <w:pPr>
+        <w:shd w:val="clear" w:color="auto" w:fill="FFFFFF"/>
+        <w:spacing w:before="100" w:beforeAutospacing="1" w:after="100" w:afterAutospacing="1" w:line="240" w:lineRule="auto"/>
+        <w:rPr>
+          <w:rFonts w:ascii="Segoe UI" w:eastAsia="Times New Roman" w:hAnsi="Segoe UI" w:cs="Segoe UI"/>
+          <w:color w:val="161616"/>
+          <w:kern w:val="0"/>
+          <w:sz w:val="24"/>
+          <w:szCs w:val="24"/>
+          <w14:ligatures w14:val="none"/>
+        </w:rPr>
+      </w:pPr>
+      <w:r>
+        <w:rPr>
+          <w:rFonts w:ascii="Segoe UI" w:eastAsia="Times New Roman" w:hAnsi="Segoe UI" w:cs="Segoe UI"/>
+          <w:color w:val="161616"/>
+          <w:kern w:val="0"/>
+          <w:sz w:val="24"/>
+          <w:szCs w:val="24"/>
+          <w14:ligatures w14:val="none"/>
+        </w:rPr>
+        <w:t>Relational tables are a format for structured data, and each row in a table has the same columns; though in some cases, not all columns need to have a value – for example, a customer table might include a </w:t>
+      </w:r>
+      <w:proofErr w:type="spellStart"/>
+      <w:r>
+        <w:rPr>
+          <w:rFonts w:ascii="Segoe UI" w:eastAsia="Times New Roman" w:hAnsi="Segoe UI" w:cs="Segoe UI"/>
+          <w:b/>
+          <w:bCs/>
+          <w:color w:val="161616"/>
+          <w:kern w:val="0"/>
+          <w:sz w:val="24"/>
+          <w:szCs w:val="24"/>
+          <w14:ligatures w14:val="none"/>
+        </w:rPr>
+        <w:t>MiddleName</w:t>
+      </w:r>
+      <w:proofErr w:type="spellEnd"/>
+      <w:r>
+        <w:rPr>
+          <w:rFonts w:ascii="Segoe UI" w:eastAsia="Times New Roman" w:hAnsi="Segoe UI" w:cs="Segoe UI"/>
+          <w:color w:val="161616"/>
+          <w:kern w:val="0"/>
+          <w:sz w:val="24"/>
+          <w:szCs w:val="24"/>
+          <w14:ligatures w14:val="none"/>
+        </w:rPr>
+        <w:t> column; which can be empty (or </w:t>
+      </w:r>
+      <w:r>
+        <w:rPr>
+          <w:rFonts w:ascii="Segoe UI" w:eastAsia="Times New Roman" w:hAnsi="Segoe UI" w:cs="Segoe UI"/>
+          <w:i/>
+          <w:iCs/>
+          <w:color w:val="161616"/>
+          <w:kern w:val="0"/>
+          <w:sz w:val="24"/>
+          <w:szCs w:val="24"/>
+          <w14:ligatures w14:val="none"/>
+        </w:rPr>
+        <w:t>NULL</w:t>
+      </w:r>
+      <w:r>
+        <w:rPr>
+          <w:rFonts w:ascii="Segoe UI" w:eastAsia="Times New Roman" w:hAnsi="Segoe UI" w:cs="Segoe UI"/>
+          <w:color w:val="161616"/>
+          <w:kern w:val="0"/>
+          <w:sz w:val="24"/>
+          <w:szCs w:val="24"/>
+          <w14:ligatures w14:val="none"/>
+        </w:rPr>
+        <w:t>) for rows that represent customers with no middle name or whose middle name is unknown).</w:t>
+      </w:r>
+    </w:p>
+    <w:p>
+      <w:pPr>
+        <w:shd w:val="clear" w:color="auto" w:fill="FFFFFF"/>
+        <w:spacing w:before="100" w:beforeAutospacing="1" w:after="100" w:afterAutospacing="1" w:line="240" w:lineRule="auto"/>
+        <w:rPr>
+          <w:rFonts w:ascii="Segoe UI" w:eastAsia="Times New Roman" w:hAnsi="Segoe UI" w:cs="Segoe UI"/>
+          <w:color w:val="161616"/>
+          <w:kern w:val="0"/>
+          <w:sz w:val="24"/>
+          <w:szCs w:val="24"/>
+          <w14:ligatures w14:val="none"/>
+        </w:rPr>
+      </w:pPr>
+      <w:r>
+        <w:rPr>
+          <w:rFonts w:ascii="Segoe UI" w:eastAsia="Times New Roman" w:hAnsi="Segoe UI" w:cs="Segoe UI"/>
+          <w:color w:val="161616"/>
+          <w:kern w:val="0"/>
+          <w:sz w:val="24"/>
+          <w:szCs w:val="24"/>
+          <w14:ligatures w14:val="none"/>
+        </w:rPr>
+        <w:t>Each column stores data of a specific datatype. For example, an </w:t>
+      </w:r>
+      <w:r>
+        <w:rPr>
+          <w:rFonts w:ascii="Segoe UI" w:eastAsia="Times New Roman" w:hAnsi="Segoe UI" w:cs="Segoe UI"/>
+          <w:b/>
+          <w:bCs/>
+          <w:color w:val="161616"/>
+          <w:kern w:val="0"/>
+          <w:sz w:val="24"/>
+          <w:szCs w:val="24"/>
+          <w14:ligatures w14:val="none"/>
+        </w:rPr>
+        <w:t>Email</w:t>
+      </w:r>
+      <w:r>
+        <w:rPr>
+          <w:rFonts w:ascii="Segoe UI" w:eastAsia="Times New Roman" w:hAnsi="Segoe UI" w:cs="Segoe UI"/>
+          <w:color w:val="161616"/>
+          <w:kern w:val="0"/>
+          <w:sz w:val="24"/>
+          <w:szCs w:val="24"/>
+          <w14:ligatures w14:val="none"/>
+        </w:rPr>
+        <w:t> column in a </w:t>
+      </w:r>
+      <w:r>
+        <w:rPr>
+          <w:rFonts w:ascii="Segoe UI" w:eastAsia="Times New Roman" w:hAnsi="Segoe UI" w:cs="Segoe UI"/>
+          <w:b/>
+          <w:bCs/>
+          <w:color w:val="161616"/>
+          <w:kern w:val="0"/>
+          <w:sz w:val="24"/>
+          <w:szCs w:val="24"/>
+          <w14:ligatures w14:val="none"/>
+        </w:rPr>
+        <w:t>Customer</w:t>
+      </w:r>
+      <w:r>
+        <w:rPr>
+          <w:rFonts w:ascii="Segoe UI" w:eastAsia="Times New Roman" w:hAnsi="Segoe UI" w:cs="Segoe UI"/>
+          <w:color w:val="161616"/>
+          <w:kern w:val="0"/>
+          <w:sz w:val="24"/>
+          <w:szCs w:val="24"/>
+          <w14:ligatures w14:val="none"/>
+        </w:rPr>
+        <w:t xml:space="preserve"> table would likely be defined to store character-based (text) data (which </w:t>
+      </w:r>
+      <w:r>
+        <w:rPr>
+          <w:rFonts w:ascii="Segoe UI" w:eastAsia="Times New Roman" w:hAnsi="Segoe UI" w:cs="Segoe UI"/>
+          <w:color w:val="161616"/>
+          <w:kern w:val="0"/>
+          <w:sz w:val="24"/>
+          <w:szCs w:val="24"/>
+          <w14:ligatures w14:val="none"/>
+        </w:rPr>
+        <w:lastRenderedPageBreak/>
+        <w:t>might be fixed or variable in length), a </w:t>
+      </w:r>
+      <w:r>
+        <w:rPr>
+          <w:rFonts w:ascii="Segoe UI" w:eastAsia="Times New Roman" w:hAnsi="Segoe UI" w:cs="Segoe UI"/>
+          <w:b/>
+          <w:bCs/>
+          <w:color w:val="161616"/>
+          <w:kern w:val="0"/>
+          <w:sz w:val="24"/>
+          <w:szCs w:val="24"/>
+          <w14:ligatures w14:val="none"/>
+        </w:rPr>
+        <w:t>Price</w:t>
+      </w:r>
+      <w:r>
+        <w:rPr>
+          <w:rFonts w:ascii="Segoe UI" w:eastAsia="Times New Roman" w:hAnsi="Segoe UI" w:cs="Segoe UI"/>
+          <w:color w:val="161616"/>
+          <w:kern w:val="0"/>
+          <w:sz w:val="24"/>
+          <w:szCs w:val="24"/>
+          <w14:ligatures w14:val="none"/>
+        </w:rPr>
+        <w:t> column in a </w:t>
+      </w:r>
+      <w:r>
+        <w:rPr>
+          <w:rFonts w:ascii="Segoe UI" w:eastAsia="Times New Roman" w:hAnsi="Segoe UI" w:cs="Segoe UI"/>
+          <w:b/>
+          <w:bCs/>
+          <w:color w:val="161616"/>
+          <w:kern w:val="0"/>
+          <w:sz w:val="24"/>
+          <w:szCs w:val="24"/>
+          <w14:ligatures w14:val="none"/>
+        </w:rPr>
+        <w:t>Product</w:t>
+      </w:r>
+      <w:r>
+        <w:rPr>
+          <w:rFonts w:ascii="Segoe UI" w:eastAsia="Times New Roman" w:hAnsi="Segoe UI" w:cs="Segoe UI"/>
+          <w:color w:val="161616"/>
+          <w:kern w:val="0"/>
+          <w:sz w:val="24"/>
+          <w:szCs w:val="24"/>
+          <w14:ligatures w14:val="none"/>
+        </w:rPr>
+        <w:t> table might be defined to store decimal numeric data, while a </w:t>
+      </w:r>
+      <w:r>
+        <w:rPr>
+          <w:rFonts w:ascii="Segoe UI" w:eastAsia="Times New Roman" w:hAnsi="Segoe UI" w:cs="Segoe UI"/>
+          <w:b/>
+          <w:bCs/>
+          <w:color w:val="161616"/>
+          <w:kern w:val="0"/>
+          <w:sz w:val="24"/>
+          <w:szCs w:val="24"/>
+          <w14:ligatures w14:val="none"/>
+        </w:rPr>
+        <w:t>Quantity</w:t>
+      </w:r>
+      <w:r>
+        <w:rPr>
+          <w:rFonts w:ascii="Segoe UI" w:eastAsia="Times New Roman" w:hAnsi="Segoe UI" w:cs="Segoe UI"/>
+          <w:color w:val="161616"/>
+          <w:kern w:val="0"/>
+          <w:sz w:val="24"/>
+          <w:szCs w:val="24"/>
+          <w14:ligatures w14:val="none"/>
+        </w:rPr>
+        <w:t> column in an </w:t>
+      </w:r>
+      <w:r>
+        <w:rPr>
+          <w:rFonts w:ascii="Segoe UI" w:eastAsia="Times New Roman" w:hAnsi="Segoe UI" w:cs="Segoe UI"/>
+          <w:b/>
+          <w:bCs/>
+          <w:color w:val="161616"/>
+          <w:kern w:val="0"/>
+          <w:sz w:val="24"/>
+          <w:szCs w:val="24"/>
+          <w14:ligatures w14:val="none"/>
+        </w:rPr>
+        <w:t>Order</w:t>
+      </w:r>
+      <w:r>
+        <w:rPr>
+          <w:rFonts w:ascii="Segoe UI" w:eastAsia="Times New Roman" w:hAnsi="Segoe UI" w:cs="Segoe UI"/>
+          <w:color w:val="161616"/>
+          <w:kern w:val="0"/>
+          <w:sz w:val="24"/>
+          <w:szCs w:val="24"/>
+          <w14:ligatures w14:val="none"/>
+        </w:rPr>
+        <w:t> table might be constrained to integer numeric values; and an </w:t>
+      </w:r>
+      <w:proofErr w:type="spellStart"/>
+      <w:r>
+        <w:rPr>
+          <w:rFonts w:ascii="Segoe UI" w:eastAsia="Times New Roman" w:hAnsi="Segoe UI" w:cs="Segoe UI"/>
+          <w:b/>
+          <w:bCs/>
+          <w:color w:val="161616"/>
+          <w:kern w:val="0"/>
+          <w:sz w:val="24"/>
+          <w:szCs w:val="24"/>
+          <w14:ligatures w14:val="none"/>
+        </w:rPr>
+        <w:t>OrderDate</w:t>
+      </w:r>
+      <w:proofErr w:type="spellEnd"/>
+      <w:r>
+        <w:rPr>
+          <w:rFonts w:ascii="Segoe UI" w:eastAsia="Times New Roman" w:hAnsi="Segoe UI" w:cs="Segoe UI"/>
+          <w:color w:val="161616"/>
+          <w:kern w:val="0"/>
+          <w:sz w:val="24"/>
+          <w:szCs w:val="24"/>
+          <w14:ligatures w14:val="none"/>
+        </w:rPr>
+        <w:t> column in the same </w:t>
+      </w:r>
+      <w:r>
+        <w:rPr>
+          <w:rFonts w:ascii="Segoe UI" w:eastAsia="Times New Roman" w:hAnsi="Segoe UI" w:cs="Segoe UI"/>
+          <w:b/>
+          <w:bCs/>
+          <w:color w:val="161616"/>
+          <w:kern w:val="0"/>
+          <w:sz w:val="24"/>
+          <w:szCs w:val="24"/>
+          <w14:ligatures w14:val="none"/>
+        </w:rPr>
+        <w:t>Order</w:t>
+      </w:r>
+      <w:r>
+        <w:rPr>
+          <w:rFonts w:ascii="Segoe UI" w:eastAsia="Times New Roman" w:hAnsi="Segoe UI" w:cs="Segoe UI"/>
+          <w:color w:val="161616"/>
+          <w:kern w:val="0"/>
+          <w:sz w:val="24"/>
+          <w:szCs w:val="24"/>
+          <w14:ligatures w14:val="none"/>
+        </w:rPr>
+        <w:t> table would be defined to store date/time values. The available datatypes that you can use when defining a table depend on the database system you are using; though there are standard datatypes defined by the American National Standards Institute (ANSI) that are supported by most database systems.</w:t>
+      </w:r>
+    </w:p>
+    <w:p>
+      <w:pPr>
+        <w:shd w:val="clear" w:color="auto" w:fill="FFFFFF"/>
+        <w:spacing w:after="0" w:line="240" w:lineRule="auto"/>
+        <w:rPr>
+          <w:rFonts w:ascii="Segoe UI" w:eastAsia="Times New Roman" w:hAnsi="Segoe UI" w:cs="Segoe UI"/>
+          <w:color w:val="161616"/>
+          <w:kern w:val="0"/>
+          <w:sz w:val="24"/>
+          <w:szCs w:val="24"/>
+          <w14:ligatures w14:val="none"/>
+        </w:rPr>
+      </w:pPr>
+      <w:r>
+        <w:rPr>
+          <w:rFonts w:ascii="Segoe UI" w:eastAsia="Times New Roman" w:hAnsi="Segoe UI" w:cs="Segoe UI"/>
+          <w:color w:val="161616"/>
+          <w:kern w:val="0"/>
+          <w:sz w:val="24"/>
+          <w:szCs w:val="24"/>
+          <w14:ligatures w14:val="none"/>
+        </w:rPr>
+        <w:pict w14:anchorId="7E905862">
+          <v:rect id="_x0000_i1028" style="width:0;height:0" o:hralign="center" o:hrstd="t" o:hr="t" fillcolor="#a0a0a0" stroked="f"/>
+        </w:pict>
+      </w:r>
+    </w:p>
+    <w:p>
+      <w:pPr>
+        <w:shd w:val="clear" w:color="auto" w:fill="FFFFFF"/>
+        <w:spacing w:before="100" w:beforeAutospacing="1" w:after="100" w:afterAutospacing="1" w:line="240" w:lineRule="auto"/>
+        <w:outlineLvl w:val="1"/>
+        <w:rPr>
+          <w:rFonts w:ascii="Segoe UI" w:eastAsia="Times New Roman" w:hAnsi="Segoe UI" w:cs="Segoe UI"/>
+          <w:b/>
+          <w:bCs/>
+          <w:color w:val="161616"/>
+          <w:kern w:val="0"/>
+          <w:sz w:val="36"/>
+          <w:szCs w:val="36"/>
+          <w14:ligatures w14:val="none"/>
+        </w:rPr>
+      </w:pPr>
+      <w:r>
+        <w:rPr>
+          <w:rFonts w:ascii="Segoe UI" w:eastAsia="Times New Roman" w:hAnsi="Segoe UI" w:cs="Segoe UI"/>
+          <w:b/>
+          <w:bCs/>
+          <w:color w:val="161616"/>
+          <w:kern w:val="0"/>
+          <w:sz w:val="36"/>
+          <w:szCs w:val="36"/>
+          <w14:ligatures w14:val="none"/>
+        </w:rPr>
+        <w:t xml:space="preserve">Next unit: Understand </w:t>
+      </w:r>
+      <w:proofErr w:type="gramStart"/>
+      <w:r>
+        <w:rPr>
+          <w:rFonts w:ascii="Segoe UI" w:eastAsia="Times New Roman" w:hAnsi="Segoe UI" w:cs="Segoe UI"/>
+          <w:b/>
+          <w:bCs/>
+          <w:color w:val="161616"/>
+          <w:kern w:val="0"/>
+          <w:sz w:val="36"/>
+          <w:szCs w:val="36"/>
+          <w14:ligatures w14:val="none"/>
+        </w:rPr>
+        <w:t>normalization</w:t>
+      </w:r>
+      <w:proofErr w:type="gramEnd"/>
+    </w:p>
     <w:p/>
     <w:sectPr>
       <w:pgSz w:w="12240" w:h="15840"/>
@@ -11,6 +1183,467 @@
     </w:sectPr>
   </w:body>
 </w:document>
+</file>
+
+<file path=word/numbering.xml><?xml version="1.0" encoding="utf-8"?>
+<w:numbering xmlns:wpc="http://schemas.microsoft.com/office/word/2010/wordprocessingCanvas" xmlns:cx="http://schemas.microsoft.com/office/drawing/2014/chartex" xmlns:cx1="http://schemas.microsoft.com/office/drawing/2015/9/8/chartex" xmlns:cx2="http://schemas.microsoft.com/office/drawing/2015/10/21/chartex" xmlns:cx3="http://schemas.microsoft.com/office/drawing/2016/5/9/chartex" xmlns:cx4="http://schemas.microsoft.com/office/drawing/2016/5/10/chartex" xmlns:cx5="http://schemas.microsoft.com/office/drawing/2016/5/11/chartex" xmlns:cx6="http://schemas.microsoft.com/office/drawing/2016/5/12/chartex" xmlns:cx7="http://schemas.microsoft.com/office/drawing/2016/5/13/chartex" xmlns:cx8="http://schemas.microsoft.com/office/drawing/2016/5/14/chartex" xmlns:mc="http://schemas.openxmlformats.org/markup-compatibility/2006" xmlns:aink="http://schemas.microsoft.com/office/drawing/2016/ink" xmlns:am3d="http://schemas.microsoft.com/office/drawing/2017/model3d" xmlns:o="urn:schemas-microsoft-com:office:office" xmlns:oel="http://schemas.microsoft.com/office/2019/extlst" xmlns:r="http://schemas.openxmlformats.org/officeDocument/2006/relationships" xmlns:m="http://schemas.openxmlformats.org/officeDocument/2006/math" xmlns:v="urn:schemas-microsoft-com:vml" xmlns:wp14="http://schemas.microsoft.com/office/word/2010/wordprocessingDrawing" xmlns:wp="http://schemas.openxmlformats.org/drawingml/2006/wordprocessingDrawing" xmlns:w10="urn:schemas-microsoft-com:office:word" xmlns:w="http://schemas.openxmlformats.org/wordprocessingml/2006/main" xmlns:w14="http://schemas.microsoft.com/office/word/2010/wordml" xmlns:w15="http://schemas.microsoft.com/office/word/2012/wordml" xmlns:w16cex="http://schemas.microsoft.com/office/word/2018/wordml/cex" xmlns:w16cid="http://schemas.microsoft.com/office/word/2016/wordml/cid" xmlns:w16="http://schemas.microsoft.com/office/word/2018/wordml" xmlns:w16sdtdh="http://schemas.microsoft.com/office/word/2020/wordml/sdtdatahash" xmlns:w16se="http://schemas.microsoft.com/office/word/2015/wordml/symex" xmlns:wpg="http://schemas.microsoft.com/office/word/2010/wordprocessingGroup" xmlns:wpi="http://schemas.microsoft.com/office/word/2010/wordprocessingInk" xmlns:wne="http://schemas.microsoft.com/office/word/2006/wordml" xmlns:wps="http://schemas.microsoft.com/office/word/2010/wordprocessingShape" mc:Ignorable="w14 w15 w16se w16cid w16 w16cex w16sdtdh wp14">
+  <w:abstractNum w:abstractNumId="0" w15:restartNumberingAfterBreak="0">
+    <w:nsid w:val="3AF748DA"/>
+    <w:multiLevelType w:val="multilevel"/>
+    <w:tmpl w:val="37AC12B6"/>
+    <w:lvl w:ilvl="0">
+      <w:start w:val="1"/>
+      <w:numFmt w:val="bullet"/>
+      <w:lvlText w:val=""/>
+      <w:lvlJc w:val="left"/>
+      <w:pPr>
+        <w:tabs>
+          <w:tab w:val="num" w:pos="720"/>
+        </w:tabs>
+        <w:ind w:left="720" w:hanging="360"/>
+      </w:pPr>
+      <w:rPr>
+        <w:rFonts w:ascii="Symbol" w:hAnsi="Symbol" w:hint="default"/>
+        <w:sz w:val="20"/>
+      </w:rPr>
+    </w:lvl>
+    <w:lvl w:ilvl="1" w:tentative="1">
+      <w:start w:val="1"/>
+      <w:numFmt w:val="bullet"/>
+      <w:lvlText w:val="o"/>
+      <w:lvlJc w:val="left"/>
+      <w:pPr>
+        <w:tabs>
+          <w:tab w:val="num" w:pos="1440"/>
+        </w:tabs>
+        <w:ind w:left="1440" w:hanging="360"/>
+      </w:pPr>
+      <w:rPr>
+        <w:rFonts w:ascii="Courier New" w:hAnsi="Courier New" w:hint="default"/>
+        <w:sz w:val="20"/>
+      </w:rPr>
+    </w:lvl>
+    <w:lvl w:ilvl="2" w:tentative="1">
+      <w:start w:val="1"/>
+      <w:numFmt w:val="bullet"/>
+      <w:lvlText w:val=""/>
+      <w:lvlJc w:val="left"/>
+      <w:pPr>
+        <w:tabs>
+          <w:tab w:val="num" w:pos="2160"/>
+        </w:tabs>
+        <w:ind w:left="2160" w:hanging="360"/>
+      </w:pPr>
+      <w:rPr>
+        <w:rFonts w:ascii="Wingdings" w:hAnsi="Wingdings" w:hint="default"/>
+        <w:sz w:val="20"/>
+      </w:rPr>
+    </w:lvl>
+    <w:lvl w:ilvl="3" w:tentative="1">
+      <w:start w:val="1"/>
+      <w:numFmt w:val="bullet"/>
+      <w:lvlText w:val=""/>
+      <w:lvlJc w:val="left"/>
+      <w:pPr>
+        <w:tabs>
+          <w:tab w:val="num" w:pos="2880"/>
+        </w:tabs>
+        <w:ind w:left="2880" w:hanging="360"/>
+      </w:pPr>
+      <w:rPr>
+        <w:rFonts w:ascii="Wingdings" w:hAnsi="Wingdings" w:hint="default"/>
+        <w:sz w:val="20"/>
+      </w:rPr>
+    </w:lvl>
+    <w:lvl w:ilvl="4" w:tentative="1">
+      <w:start w:val="1"/>
+      <w:numFmt w:val="bullet"/>
+      <w:lvlText w:val=""/>
+      <w:lvlJc w:val="left"/>
+      <w:pPr>
+        <w:tabs>
+          <w:tab w:val="num" w:pos="3600"/>
+        </w:tabs>
+        <w:ind w:left="3600" w:hanging="360"/>
+      </w:pPr>
+      <w:rPr>
+        <w:rFonts w:ascii="Wingdings" w:hAnsi="Wingdings" w:hint="default"/>
+        <w:sz w:val="20"/>
+      </w:rPr>
+    </w:lvl>
+    <w:lvl w:ilvl="5" w:tentative="1">
+      <w:start w:val="1"/>
+      <w:numFmt w:val="bullet"/>
+      <w:lvlText w:val=""/>
+      <w:lvlJc w:val="left"/>
+      <w:pPr>
+        <w:tabs>
+          <w:tab w:val="num" w:pos="4320"/>
+        </w:tabs>
+        <w:ind w:left="4320" w:hanging="360"/>
+      </w:pPr>
+      <w:rPr>
+        <w:rFonts w:ascii="Wingdings" w:hAnsi="Wingdings" w:hint="default"/>
+        <w:sz w:val="20"/>
+      </w:rPr>
+    </w:lvl>
+    <w:lvl w:ilvl="6" w:tentative="1">
+      <w:start w:val="1"/>
+      <w:numFmt w:val="bullet"/>
+      <w:lvlText w:val=""/>
+      <w:lvlJc w:val="left"/>
+      <w:pPr>
+        <w:tabs>
+          <w:tab w:val="num" w:pos="5040"/>
+        </w:tabs>
+        <w:ind w:left="5040" w:hanging="360"/>
+      </w:pPr>
+      <w:rPr>
+        <w:rFonts w:ascii="Wingdings" w:hAnsi="Wingdings" w:hint="default"/>
+        <w:sz w:val="20"/>
+      </w:rPr>
+    </w:lvl>
+    <w:lvl w:ilvl="7" w:tentative="1">
+      <w:start w:val="1"/>
+      <w:numFmt w:val="bullet"/>
+      <w:lvlText w:val=""/>
+      <w:lvlJc w:val="left"/>
+      <w:pPr>
+        <w:tabs>
+          <w:tab w:val="num" w:pos="5760"/>
+        </w:tabs>
+        <w:ind w:left="5760" w:hanging="360"/>
+      </w:pPr>
+      <w:rPr>
+        <w:rFonts w:ascii="Wingdings" w:hAnsi="Wingdings" w:hint="default"/>
+        <w:sz w:val="20"/>
+      </w:rPr>
+    </w:lvl>
+    <w:lvl w:ilvl="8" w:tentative="1">
+      <w:start w:val="1"/>
+      <w:numFmt w:val="bullet"/>
+      <w:lvlText w:val=""/>
+      <w:lvlJc w:val="left"/>
+      <w:pPr>
+        <w:tabs>
+          <w:tab w:val="num" w:pos="6480"/>
+        </w:tabs>
+        <w:ind w:left="6480" w:hanging="360"/>
+      </w:pPr>
+      <w:rPr>
+        <w:rFonts w:ascii="Wingdings" w:hAnsi="Wingdings" w:hint="default"/>
+        <w:sz w:val="20"/>
+      </w:rPr>
+    </w:lvl>
+  </w:abstractNum>
+  <w:abstractNum w:abstractNumId="1" w15:restartNumberingAfterBreak="0">
+    <w:nsid w:val="554A3454"/>
+    <w:multiLevelType w:val="multilevel"/>
+    <w:tmpl w:val="6AAA6D4A"/>
+    <w:lvl w:ilvl="0">
+      <w:start w:val="1"/>
+      <w:numFmt w:val="bullet"/>
+      <w:lvlText w:val=""/>
+      <w:lvlJc w:val="left"/>
+      <w:pPr>
+        <w:tabs>
+          <w:tab w:val="num" w:pos="720"/>
+        </w:tabs>
+        <w:ind w:left="720" w:hanging="360"/>
+      </w:pPr>
+      <w:rPr>
+        <w:rFonts w:ascii="Symbol" w:hAnsi="Symbol" w:hint="default"/>
+        <w:sz w:val="20"/>
+      </w:rPr>
+    </w:lvl>
+    <w:lvl w:ilvl="1" w:tentative="1">
+      <w:start w:val="1"/>
+      <w:numFmt w:val="bullet"/>
+      <w:lvlText w:val="o"/>
+      <w:lvlJc w:val="left"/>
+      <w:pPr>
+        <w:tabs>
+          <w:tab w:val="num" w:pos="1440"/>
+        </w:tabs>
+        <w:ind w:left="1440" w:hanging="360"/>
+      </w:pPr>
+      <w:rPr>
+        <w:rFonts w:ascii="Courier New" w:hAnsi="Courier New" w:hint="default"/>
+        <w:sz w:val="20"/>
+      </w:rPr>
+    </w:lvl>
+    <w:lvl w:ilvl="2" w:tentative="1">
+      <w:start w:val="1"/>
+      <w:numFmt w:val="bullet"/>
+      <w:lvlText w:val=""/>
+      <w:lvlJc w:val="left"/>
+      <w:pPr>
+        <w:tabs>
+          <w:tab w:val="num" w:pos="2160"/>
+        </w:tabs>
+        <w:ind w:left="2160" w:hanging="360"/>
+      </w:pPr>
+      <w:rPr>
+        <w:rFonts w:ascii="Wingdings" w:hAnsi="Wingdings" w:hint="default"/>
+        <w:sz w:val="20"/>
+      </w:rPr>
+    </w:lvl>
+    <w:lvl w:ilvl="3" w:tentative="1">
+      <w:start w:val="1"/>
+      <w:numFmt w:val="bullet"/>
+      <w:lvlText w:val=""/>
+      <w:lvlJc w:val="left"/>
+      <w:pPr>
+        <w:tabs>
+          <w:tab w:val="num" w:pos="2880"/>
+        </w:tabs>
+        <w:ind w:left="2880" w:hanging="360"/>
+      </w:pPr>
+      <w:rPr>
+        <w:rFonts w:ascii="Wingdings" w:hAnsi="Wingdings" w:hint="default"/>
+        <w:sz w:val="20"/>
+      </w:rPr>
+    </w:lvl>
+    <w:lvl w:ilvl="4" w:tentative="1">
+      <w:start w:val="1"/>
+      <w:numFmt w:val="bullet"/>
+      <w:lvlText w:val=""/>
+      <w:lvlJc w:val="left"/>
+      <w:pPr>
+        <w:tabs>
+          <w:tab w:val="num" w:pos="3600"/>
+        </w:tabs>
+        <w:ind w:left="3600" w:hanging="360"/>
+      </w:pPr>
+      <w:rPr>
+        <w:rFonts w:ascii="Wingdings" w:hAnsi="Wingdings" w:hint="default"/>
+        <w:sz w:val="20"/>
+      </w:rPr>
+    </w:lvl>
+    <w:lvl w:ilvl="5" w:tentative="1">
+      <w:start w:val="1"/>
+      <w:numFmt w:val="bullet"/>
+      <w:lvlText w:val=""/>
+      <w:lvlJc w:val="left"/>
+      <w:pPr>
+        <w:tabs>
+          <w:tab w:val="num" w:pos="4320"/>
+        </w:tabs>
+        <w:ind w:left="4320" w:hanging="360"/>
+      </w:pPr>
+      <w:rPr>
+        <w:rFonts w:ascii="Wingdings" w:hAnsi="Wingdings" w:hint="default"/>
+        <w:sz w:val="20"/>
+      </w:rPr>
+    </w:lvl>
+    <w:lvl w:ilvl="6" w:tentative="1">
+      <w:start w:val="1"/>
+      <w:numFmt w:val="bullet"/>
+      <w:lvlText w:val=""/>
+      <w:lvlJc w:val="left"/>
+      <w:pPr>
+        <w:tabs>
+          <w:tab w:val="num" w:pos="5040"/>
+        </w:tabs>
+        <w:ind w:left="5040" w:hanging="360"/>
+      </w:pPr>
+      <w:rPr>
+        <w:rFonts w:ascii="Wingdings" w:hAnsi="Wingdings" w:hint="default"/>
+        <w:sz w:val="20"/>
+      </w:rPr>
+    </w:lvl>
+    <w:lvl w:ilvl="7" w:tentative="1">
+      <w:start w:val="1"/>
+      <w:numFmt w:val="bullet"/>
+      <w:lvlText w:val=""/>
+      <w:lvlJc w:val="left"/>
+      <w:pPr>
+        <w:tabs>
+          <w:tab w:val="num" w:pos="5760"/>
+        </w:tabs>
+        <w:ind w:left="5760" w:hanging="360"/>
+      </w:pPr>
+      <w:rPr>
+        <w:rFonts w:ascii="Wingdings" w:hAnsi="Wingdings" w:hint="default"/>
+        <w:sz w:val="20"/>
+      </w:rPr>
+    </w:lvl>
+    <w:lvl w:ilvl="8" w:tentative="1">
+      <w:start w:val="1"/>
+      <w:numFmt w:val="bullet"/>
+      <w:lvlText w:val=""/>
+      <w:lvlJc w:val="left"/>
+      <w:pPr>
+        <w:tabs>
+          <w:tab w:val="num" w:pos="6480"/>
+        </w:tabs>
+        <w:ind w:left="6480" w:hanging="360"/>
+      </w:pPr>
+      <w:rPr>
+        <w:rFonts w:ascii="Wingdings" w:hAnsi="Wingdings" w:hint="default"/>
+        <w:sz w:val="20"/>
+      </w:rPr>
+    </w:lvl>
+  </w:abstractNum>
+  <w:abstractNum w:abstractNumId="2" w15:restartNumberingAfterBreak="0">
+    <w:nsid w:val="64C65E77"/>
+    <w:multiLevelType w:val="multilevel"/>
+    <w:tmpl w:val="8566056C"/>
+    <w:lvl w:ilvl="0">
+      <w:start w:val="1"/>
+      <w:numFmt w:val="bullet"/>
+      <w:lvlText w:val=""/>
+      <w:lvlJc w:val="left"/>
+      <w:pPr>
+        <w:tabs>
+          <w:tab w:val="num" w:pos="720"/>
+        </w:tabs>
+        <w:ind w:left="720" w:hanging="360"/>
+      </w:pPr>
+      <w:rPr>
+        <w:rFonts w:ascii="Symbol" w:hAnsi="Symbol" w:hint="default"/>
+        <w:sz w:val="20"/>
+      </w:rPr>
+    </w:lvl>
+    <w:lvl w:ilvl="1" w:tentative="1">
+      <w:start w:val="1"/>
+      <w:numFmt w:val="bullet"/>
+      <w:lvlText w:val="o"/>
+      <w:lvlJc w:val="left"/>
+      <w:pPr>
+        <w:tabs>
+          <w:tab w:val="num" w:pos="1440"/>
+        </w:tabs>
+        <w:ind w:left="1440" w:hanging="360"/>
+      </w:pPr>
+      <w:rPr>
+        <w:rFonts w:ascii="Courier New" w:hAnsi="Courier New" w:hint="default"/>
+        <w:sz w:val="20"/>
+      </w:rPr>
+    </w:lvl>
+    <w:lvl w:ilvl="2" w:tentative="1">
+      <w:start w:val="1"/>
+      <w:numFmt w:val="bullet"/>
+      <w:lvlText w:val=""/>
+      <w:lvlJc w:val="left"/>
+      <w:pPr>
+        <w:tabs>
+          <w:tab w:val="num" w:pos="2160"/>
+        </w:tabs>
+        <w:ind w:left="2160" w:hanging="360"/>
+      </w:pPr>
+      <w:rPr>
+        <w:rFonts w:ascii="Wingdings" w:hAnsi="Wingdings" w:hint="default"/>
+        <w:sz w:val="20"/>
+      </w:rPr>
+    </w:lvl>
+    <w:lvl w:ilvl="3" w:tentative="1">
+      <w:start w:val="1"/>
+      <w:numFmt w:val="bullet"/>
+      <w:lvlText w:val=""/>
+      <w:lvlJc w:val="left"/>
+      <w:pPr>
+        <w:tabs>
+          <w:tab w:val="num" w:pos="2880"/>
+        </w:tabs>
+        <w:ind w:left="2880" w:hanging="360"/>
+      </w:pPr>
+      <w:rPr>
+        <w:rFonts w:ascii="Wingdings" w:hAnsi="Wingdings" w:hint="default"/>
+        <w:sz w:val="20"/>
+      </w:rPr>
+    </w:lvl>
+    <w:lvl w:ilvl="4" w:tentative="1">
+      <w:start w:val="1"/>
+      <w:numFmt w:val="bullet"/>
+      <w:lvlText w:val=""/>
+      <w:lvlJc w:val="left"/>
+      <w:pPr>
+        <w:tabs>
+          <w:tab w:val="num" w:pos="3600"/>
+        </w:tabs>
+        <w:ind w:left="3600" w:hanging="360"/>
+      </w:pPr>
+      <w:rPr>
+        <w:rFonts w:ascii="Wingdings" w:hAnsi="Wingdings" w:hint="default"/>
+        <w:sz w:val="20"/>
+      </w:rPr>
+    </w:lvl>
+    <w:lvl w:ilvl="5" w:tentative="1">
+      <w:start w:val="1"/>
+      <w:numFmt w:val="bullet"/>
+      <w:lvlText w:val=""/>
+      <w:lvlJc w:val="left"/>
+      <w:pPr>
+        <w:tabs>
+          <w:tab w:val="num" w:pos="4320"/>
+        </w:tabs>
+        <w:ind w:left="4320" w:hanging="360"/>
+      </w:pPr>
+      <w:rPr>
+        <w:rFonts w:ascii="Wingdings" w:hAnsi="Wingdings" w:hint="default"/>
+        <w:sz w:val="20"/>
+      </w:rPr>
+    </w:lvl>
+    <w:lvl w:ilvl="6" w:tentative="1">
+      <w:start w:val="1"/>
+      <w:numFmt w:val="bullet"/>
+      <w:lvlText w:val=""/>
+      <w:lvlJc w:val="left"/>
+      <w:pPr>
+        <w:tabs>
+          <w:tab w:val="num" w:pos="5040"/>
+        </w:tabs>
+        <w:ind w:left="5040" w:hanging="360"/>
+      </w:pPr>
+      <w:rPr>
+        <w:rFonts w:ascii="Wingdings" w:hAnsi="Wingdings" w:hint="default"/>
+        <w:sz w:val="20"/>
+      </w:rPr>
+    </w:lvl>
+    <w:lvl w:ilvl="7" w:tentative="1">
+      <w:start w:val="1"/>
+      <w:numFmt w:val="bullet"/>
+      <w:lvlText w:val=""/>
+      <w:lvlJc w:val="left"/>
+      <w:pPr>
+        <w:tabs>
+          <w:tab w:val="num" w:pos="5760"/>
+        </w:tabs>
+        <w:ind w:left="5760" w:hanging="360"/>
+      </w:pPr>
+      <w:rPr>
+        <w:rFonts w:ascii="Wingdings" w:hAnsi="Wingdings" w:hint="default"/>
+        <w:sz w:val="20"/>
+      </w:rPr>
+    </w:lvl>
+    <w:lvl w:ilvl="8" w:tentative="1">
+      <w:start w:val="1"/>
+      <w:numFmt w:val="bullet"/>
+      <w:lvlText w:val=""/>
+      <w:lvlJc w:val="left"/>
+      <w:pPr>
+        <w:tabs>
+          <w:tab w:val="num" w:pos="6480"/>
+        </w:tabs>
+        <w:ind w:left="6480" w:hanging="360"/>
+      </w:pPr>
+      <w:rPr>
+        <w:rFonts w:ascii="Wingdings" w:hAnsi="Wingdings" w:hint="default"/>
+        <w:sz w:val="20"/>
+      </w:rPr>
+    </w:lvl>
+  </w:abstractNum>
+  <w:num w:numId="1" w16cid:durableId="1568611957">
+    <w:abstractNumId w:val="1"/>
+  </w:num>
+  <w:num w:numId="2" w16cid:durableId="614024546">
+    <w:abstractNumId w:val="2"/>
+  </w:num>
+  <w:num w:numId="3" w16cid:durableId="1679187075">
+    <w:abstractNumId w:val="0"/>
+  </w:num>
+</w:numbering>
 </file>
 
 <file path=word/styles.xml><?xml version="1.0" encoding="utf-8"?>
@@ -414,6 +2047,48 @@
     <w:name w:val="Normal"/>
     <w:qFormat/>
   </w:style>
+  <w:style w:type="paragraph" w:styleId="Heading1">
+    <w:name w:val="heading 1"/>
+    <w:basedOn w:val="Normal"/>
+    <w:link w:val="Heading1Char"/>
+    <w:uiPriority w:val="9"/>
+    <w:qFormat/>
+    <w:rsid w:val="00B26799"/>
+    <w:pPr>
+      <w:spacing w:before="100" w:beforeAutospacing="1" w:after="100" w:afterAutospacing="1" w:line="240" w:lineRule="auto"/>
+      <w:outlineLvl w:val="0"/>
+    </w:pPr>
+    <w:rPr>
+      <w:rFonts w:ascii="Times New Roman" w:eastAsia="Times New Roman" w:hAnsi="Times New Roman" w:cs="Times New Roman"/>
+      <w:b/>
+      <w:bCs/>
+      <w:kern w:val="36"/>
+      <w:sz w:val="48"/>
+      <w:szCs w:val="48"/>
+      <w14:ligatures w14:val="none"/>
+    </w:rPr>
+  </w:style>
+  <w:style w:type="paragraph" w:styleId="Heading2">
+    <w:name w:val="heading 2"/>
+    <w:basedOn w:val="Normal"/>
+    <w:link w:val="Heading2Char"/>
+    <w:uiPriority w:val="9"/>
+    <w:qFormat/>
+    <w:rsid w:val="00B26799"/>
+    <w:pPr>
+      <w:spacing w:before="100" w:beforeAutospacing="1" w:after="100" w:afterAutospacing="1" w:line="240" w:lineRule="auto"/>
+      <w:outlineLvl w:val="1"/>
+    </w:pPr>
+    <w:rPr>
+      <w:rFonts w:ascii="Times New Roman" w:eastAsia="Times New Roman" w:hAnsi="Times New Roman" w:cs="Times New Roman"/>
+      <w:b/>
+      <w:bCs/>
+      <w:kern w:val="0"/>
+      <w:sz w:val="36"/>
+      <w:szCs w:val="36"/>
+      <w14:ligatures w14:val="none"/>
+    </w:rPr>
+  </w:style>
   <w:style w:type="character" w:default="1" w:styleId="DefaultParagraphFont">
     <w:name w:val="Default Paragraph Font"/>
     <w:uiPriority w:val="1"/>
@@ -440,6 +2115,88 @@
     <w:uiPriority w:val="99"/>
     <w:semiHidden/>
     <w:unhideWhenUsed/>
+  </w:style>
+  <w:style w:type="character" w:customStyle="1" w:styleId="Heading1Char">
+    <w:name w:val="Heading 1 Char"/>
+    <w:basedOn w:val="DefaultParagraphFont"/>
+    <w:link w:val="Heading1"/>
+    <w:uiPriority w:val="9"/>
+    <w:rsid w:val="00B26799"/>
+    <w:rPr>
+      <w:rFonts w:ascii="Times New Roman" w:eastAsia="Times New Roman" w:hAnsi="Times New Roman" w:cs="Times New Roman"/>
+      <w:b/>
+      <w:bCs/>
+      <w:kern w:val="36"/>
+      <w:sz w:val="48"/>
+      <w:szCs w:val="48"/>
+      <w14:ligatures w14:val="none"/>
+    </w:rPr>
+  </w:style>
+  <w:style w:type="character" w:customStyle="1" w:styleId="Heading2Char">
+    <w:name w:val="Heading 2 Char"/>
+    <w:basedOn w:val="DefaultParagraphFont"/>
+    <w:link w:val="Heading2"/>
+    <w:uiPriority w:val="9"/>
+    <w:rsid w:val="00B26799"/>
+    <w:rPr>
+      <w:rFonts w:ascii="Times New Roman" w:eastAsia="Times New Roman" w:hAnsi="Times New Roman" w:cs="Times New Roman"/>
+      <w:b/>
+      <w:bCs/>
+      <w:kern w:val="0"/>
+      <w:sz w:val="36"/>
+      <w:szCs w:val="36"/>
+      <w14:ligatures w14:val="none"/>
+    </w:rPr>
+  </w:style>
+  <w:style w:type="character" w:customStyle="1" w:styleId="visually-hidden">
+    <w:name w:val="visually-hidden"/>
+    <w:basedOn w:val="DefaultParagraphFont"/>
+    <w:rsid w:val="00B26799"/>
+  </w:style>
+  <w:style w:type="character" w:customStyle="1" w:styleId="xp-tag-xp">
+    <w:name w:val="xp-tag-xp"/>
+    <w:basedOn w:val="DefaultParagraphFont"/>
+    <w:rsid w:val="00B26799"/>
+  </w:style>
+  <w:style w:type="paragraph" w:styleId="NormalWeb">
+    <w:name w:val="Normal (Web)"/>
+    <w:basedOn w:val="Normal"/>
+    <w:uiPriority w:val="99"/>
+    <w:semiHidden/>
+    <w:unhideWhenUsed/>
+    <w:rsid w:val="00B26799"/>
+    <w:pPr>
+      <w:spacing w:before="100" w:beforeAutospacing="1" w:after="100" w:afterAutospacing="1" w:line="240" w:lineRule="auto"/>
+    </w:pPr>
+    <w:rPr>
+      <w:rFonts w:ascii="Times New Roman" w:eastAsia="Times New Roman" w:hAnsi="Times New Roman" w:cs="Times New Roman"/>
+      <w:kern w:val="0"/>
+      <w:sz w:val="24"/>
+      <w:szCs w:val="24"/>
+      <w14:ligatures w14:val="none"/>
+    </w:rPr>
+  </w:style>
+  <w:style w:type="character" w:styleId="Emphasis">
+    <w:name w:val="Emphasis"/>
+    <w:basedOn w:val="DefaultParagraphFont"/>
+    <w:uiPriority w:val="20"/>
+    <w:qFormat/>
+    <w:rsid w:val="00B26799"/>
+    <w:rPr>
+      <w:i/>
+      <w:iCs/>
+    </w:rPr>
+  </w:style>
+  <w:style w:type="character" w:styleId="Strong">
+    <w:name w:val="Strong"/>
+    <w:basedOn w:val="DefaultParagraphFont"/>
+    <w:uiPriority w:val="22"/>
+    <w:qFormat/>
+    <w:rsid w:val="00B26799"/>
+    <w:rPr>
+      <w:b/>
+      <w:bCs/>
+    </w:rPr>
   </w:style>
 </w:styles>
 </file>

</xml_diff>